<commit_message>
pushed mysql install and functions
</commit_message>
<xml_diff>
--- a/module-4/gebremedhin_MySQL Install.docx
+++ b/module-4/gebremedhin_MySQL Install.docx
@@ -12,9 +12,16 @@
         <w:t>Module 4.2 MySQL Install</w:t>
       </w:r>
     </w:p>
-    <w:p/>
     <w:p>
       <w:r>
+        <w:t>11/14/2024</w:t>
+      </w:r>
+    </w:p>
+    <w:p>
+      <w:r>
+        <w:rPr>
+          <w:noProof/>
+        </w:rPr>
         <w:drawing>
           <wp:inline distT="0" distB="0" distL="0" distR="0" wp14:anchorId="48A5E3B9" wp14:editId="79BD0E02">
             <wp:extent cx="5326380" cy="3993078"/>
@@ -55,6 +62,9 @@
     <w:p/>
     <w:p>
       <w:r>
+        <w:rPr>
+          <w:noProof/>
+        </w:rPr>
         <w:drawing>
           <wp:inline distT="0" distB="0" distL="0" distR="0" wp14:anchorId="5A75C155" wp14:editId="224ED97A">
             <wp:extent cx="5471160" cy="2920875"/>

</xml_diff>